<commit_message>
GUI muss noch Namen anzeigen und Restart Button machen
</commit_message>
<xml_diff>
--- a/Pflichtenheft Vier-Gewinnt.docx
+++ b/Pflichtenheft Vier-Gewinnt.docx
@@ -3941,7 +3941,13 @@
         <w:t>s</w:t>
       </w:r>
       <w:r>
-        <w:t xml:space="preserve">ystemüblicher Dialog zu verwenden. Standardwerte für die Farben (rot und blau) sind den </w:t>
+        <w:t xml:space="preserve">ystemüblicher Dialog zu verwenden. Standardwerte für die Farben (rot und </w:t>
+      </w:r>
+      <w:r>
+        <w:t>gelb</w:t>
+      </w:r>
+      <w:r>
+        <w:t xml:space="preserve">) sind den </w:t>
       </w:r>
       <w:r>
         <w:t>Spielern vorzuschlagen, welche Sie ggf. ändern können.</w:t>
@@ -4929,7 +4935,7 @@
       <w:rPr>
         <w:noProof/>
       </w:rPr>
-      <w:t>09:15</w:t>
+      <w:t>17:02</w:t>
     </w:r>
     <w:r>
       <w:fldChar w:fldCharType="end"/>

</xml_diff>